<commit_message>
Respaldo de ingenieria de software II
</commit_message>
<xml_diff>
--- a/Estandar de programacion/Estándar de programación- Ingenieria de Software-612.docx
+++ b/Estandar de programacion/Estándar de programación- Ingenieria de Software-612.docx
@@ -1,6 +1,6 @@
 
 <file path=word/document.xml><?xml version="1.0" encoding="utf-8"?>
-<w:document xmlns:wpc="http://schemas.microsoft.com/office/word/2010/wordprocessingCanvas" xmlns:cx="http://schemas.microsoft.com/office/drawing/2014/chartex" xmlns:cx1="http://schemas.microsoft.com/office/drawing/2015/9/8/chartex" xmlns:cx2="http://schemas.microsoft.com/office/drawing/2015/10/21/chartex" xmlns:cx3="http://schemas.microsoft.com/office/drawing/2016/5/9/chartex" xmlns:cx4="http://schemas.microsoft.com/office/drawing/2016/5/10/chartex" xmlns:cx5="http://schemas.microsoft.com/office/drawing/2016/5/11/chartex" xmlns:cx6="http://schemas.microsoft.com/office/drawing/2016/5/12/chartex" xmlns:cx7="http://schemas.microsoft.com/office/drawing/2016/5/13/chartex" xmlns:cx8="http://schemas.microsoft.com/office/drawing/2016/5/14/chartex" xmlns:mc="http://schemas.openxmlformats.org/markup-compatibility/2006" xmlns:aink="http://schemas.microsoft.com/office/drawing/2016/ink" xmlns:am3d="http://schemas.microsoft.com/office/drawing/2017/model3d" xmlns:o="urn:schemas-microsoft-com:office:office" xmlns:r="http://schemas.openxmlformats.org/officeDocument/2006/relationships" xmlns:m="http://schemas.openxmlformats.org/officeDocument/2006/math" xmlns:v="urn:schemas-microsoft-com:vml" xmlns:wp14="http://schemas.microsoft.com/office/word/2010/wordprocessingDrawing" xmlns:wp="http://schemas.openxmlformats.org/drawingml/2006/wordprocessingDrawing" xmlns:w10="urn:schemas-microsoft-com:office:word" xmlns:w="http://schemas.openxmlformats.org/wordprocessingml/2006/main" xmlns:w14="http://schemas.microsoft.com/office/word/2010/wordml" xmlns:w15="http://schemas.microsoft.com/office/word/2012/wordml" xmlns:w16cex="http://schemas.microsoft.com/office/word/2018/wordml/cex" xmlns:w16cid="http://schemas.microsoft.com/office/word/2016/wordml/cid" xmlns:w16="http://schemas.microsoft.com/office/word/2018/wordml" xmlns:w16sdtdh="http://schemas.microsoft.com/office/word/2020/wordml/sdtdatahash" xmlns:w16se="http://schemas.microsoft.com/office/word/2015/wordml/symex" xmlns:wpg="http://schemas.microsoft.com/office/word/2010/wordprocessingGroup" xmlns:wpi="http://schemas.microsoft.com/office/word/2010/wordprocessingInk" xmlns:wne="http://schemas.microsoft.com/office/word/2006/wordml" xmlns:wps="http://schemas.microsoft.com/office/word/2010/wordprocessingShape" mc:Ignorable="w14 w15 w16se w16cid w16 w16cex w16sdtdh wp14">
+<w:document xmlns:wpc="http://schemas.microsoft.com/office/word/2010/wordprocessingCanvas" xmlns:cx="http://schemas.microsoft.com/office/drawing/2014/chartex" xmlns:cx1="http://schemas.microsoft.com/office/drawing/2015/9/8/chartex" xmlns:cx2="http://schemas.microsoft.com/office/drawing/2015/10/21/chartex" xmlns:cx3="http://schemas.microsoft.com/office/drawing/2016/5/9/chartex" xmlns:cx4="http://schemas.microsoft.com/office/drawing/2016/5/10/chartex" xmlns:cx5="http://schemas.microsoft.com/office/drawing/2016/5/11/chartex" xmlns:cx6="http://schemas.microsoft.com/office/drawing/2016/5/12/chartex" xmlns:cx7="http://schemas.microsoft.com/office/drawing/2016/5/13/chartex" xmlns:cx8="http://schemas.microsoft.com/office/drawing/2016/5/14/chartex" xmlns:mc="http://schemas.openxmlformats.org/markup-compatibility/2006" xmlns:aink="http://schemas.microsoft.com/office/drawing/2016/ink" xmlns:am3d="http://schemas.microsoft.com/office/drawing/2017/model3d" xmlns:o="urn:schemas-microsoft-com:office:office" xmlns:oel="http://schemas.microsoft.com/office/2019/extlst" xmlns:r="http://schemas.openxmlformats.org/officeDocument/2006/relationships" xmlns:m="http://schemas.openxmlformats.org/officeDocument/2006/math" xmlns:v="urn:schemas-microsoft-com:vml" xmlns:wp14="http://schemas.microsoft.com/office/word/2010/wordprocessingDrawing" xmlns:wp="http://schemas.openxmlformats.org/drawingml/2006/wordprocessingDrawing" xmlns:w10="urn:schemas-microsoft-com:office:word" xmlns:w="http://schemas.openxmlformats.org/wordprocessingml/2006/main" xmlns:w14="http://schemas.microsoft.com/office/word/2010/wordml" xmlns:w15="http://schemas.microsoft.com/office/word/2012/wordml" xmlns:w16cex="http://schemas.microsoft.com/office/word/2018/wordml/cex" xmlns:w16cid="http://schemas.microsoft.com/office/word/2016/wordml/cid" xmlns:w16="http://schemas.microsoft.com/office/word/2018/wordml" xmlns:w16sdtdh="http://schemas.microsoft.com/office/word/2020/wordml/sdtdatahash" xmlns:w16se="http://schemas.microsoft.com/office/word/2015/wordml/symex" xmlns:wpg="http://schemas.microsoft.com/office/word/2010/wordprocessingGroup" xmlns:wpi="http://schemas.microsoft.com/office/word/2010/wordprocessingInk" xmlns:wne="http://schemas.microsoft.com/office/word/2006/wordml" xmlns:wps="http://schemas.microsoft.com/office/word/2010/wordprocessingShape" mc:Ignorable="w14 w15 w16se w16cid w16 w16cex w16sdtdh wp14">
   <w:body>
     <w:sdt>
       <w:sdtPr>
@@ -10,7 +10,6 @@
           <w:docPartUnique/>
         </w:docPartObj>
       </w:sdtPr>
-      <w:sdtEndPr/>
       <w:sdtContent>
         <w:p>
           <w:pPr>
@@ -1267,7 +1266,6 @@
                                     <w:calendar w:val="gregorian"/>
                                   </w:date>
                                 </w:sdtPr>
-                                <w:sdtEndPr/>
                                 <w:sdtContent>
                                   <w:p>
                                     <w:pPr>
@@ -1911,7 +1909,6 @@
               </w:rPr>
               <w:t>“</w:t>
             </w:r>
-            <w:proofErr w:type="spellStart"/>
             <w:r>
               <w:rPr>
                 <w:rFonts w:ascii="Times New Roman" w:eastAsia="Times New Roman" w:hAnsi="Times New Roman" w:cs="Times New Roman"/>
@@ -1922,7 +1919,6 @@
               </w:rPr>
               <w:t>Excepcion</w:t>
             </w:r>
-            <w:proofErr w:type="spellEnd"/>
             <w:r>
               <w:rPr>
                 <w:rFonts w:ascii="Times New Roman" w:eastAsia="Times New Roman" w:hAnsi="Times New Roman" w:cs="Times New Roman"/>
@@ -4673,7 +4669,7 @@
           <w:szCs w:val="24"/>
           <w:lang w:eastAsia="es-MX"/>
         </w:rPr>
-        <w:t>Los nombres de los métodos para los eventos se respetarán</w:t>
+        <w:t>Los nombres de los métodos</w:t>
       </w:r>
       <w:r>
         <w:rPr>
@@ -4683,12 +4679,9 @@
           <w:szCs w:val="24"/>
           <w:lang w:eastAsia="es-MX"/>
         </w:rPr>
-        <w:t xml:space="preserve"> de acuerdo al nombre generado por Java:</w:t>
-      </w:r>
-    </w:p>
-    <w:p>
-      <w:pPr>
-        <w:spacing w:after="0" w:line="240" w:lineRule="auto"/>
+        <w:t xml:space="preserve"> para los eventos </w:t>
+      </w:r>
+      <w:r>
         <w:rPr>
           <w:rFonts w:ascii="Times New Roman" w:eastAsia="Times New Roman" w:hAnsi="Times New Roman" w:cs="Times New Roman"/>
           <w:color w:val="000000"/>
@@ -4696,117 +4689,69 @@
           <w:szCs w:val="24"/>
           <w:lang w:eastAsia="es-MX"/>
         </w:rPr>
-      </w:pPr>
-    </w:p>
-    <w:tbl>
-      <w:tblPr>
-        <w:tblStyle w:val="Tablaconcuadrcula"/>
-        <w:tblW w:w="0" w:type="auto"/>
-        <w:tblLook w:val="04A0" w:firstRow="1" w:lastRow="0" w:firstColumn="1" w:lastColumn="0" w:noHBand="0" w:noVBand="1"/>
-      </w:tblPr>
-      <w:tblGrid>
-        <w:gridCol w:w="3151"/>
-      </w:tblGrid>
-      <w:tr>
-        <w:trPr>
-          <w:trHeight w:val="296"/>
-        </w:trPr>
-        <w:tc>
-          <w:tcPr>
-            <w:tcW w:w="3151" w:type="dxa"/>
-          </w:tcPr>
-          <w:p>
-            <w:pPr>
-              <w:rPr>
-                <w:rFonts w:ascii="Times New Roman" w:eastAsia="Times New Roman" w:hAnsi="Times New Roman" w:cs="Times New Roman"/>
-                <w:color w:val="000000"/>
-                <w:sz w:val="24"/>
-                <w:szCs w:val="24"/>
-                <w:lang w:eastAsia="es-MX"/>
-              </w:rPr>
-            </w:pPr>
-            <w:proofErr w:type="spellStart"/>
-            <w:r>
-              <w:rPr>
-                <w:rFonts w:ascii="Times New Roman" w:eastAsia="Times New Roman" w:hAnsi="Times New Roman" w:cs="Times New Roman"/>
-                <w:color w:val="000000"/>
-                <w:sz w:val="24"/>
-                <w:szCs w:val="24"/>
-                <w:lang w:eastAsia="es-MX"/>
-              </w:rPr>
-              <w:lastRenderedPageBreak/>
-              <w:t>actionPerformed</w:t>
-            </w:r>
-            <w:proofErr w:type="spellEnd"/>
-          </w:p>
-          <w:p>
-            <w:pPr>
-              <w:rPr>
-                <w:rFonts w:ascii="Times New Roman" w:eastAsia="Times New Roman" w:hAnsi="Times New Roman" w:cs="Times New Roman"/>
-                <w:color w:val="000000"/>
-                <w:sz w:val="24"/>
-                <w:szCs w:val="24"/>
-                <w:lang w:eastAsia="es-MX"/>
-              </w:rPr>
-            </w:pPr>
-          </w:p>
-        </w:tc>
-      </w:tr>
-      <w:tr>
-        <w:trPr>
-          <w:trHeight w:val="296"/>
-        </w:trPr>
-        <w:tc>
-          <w:tcPr>
-            <w:tcW w:w="3151" w:type="dxa"/>
-          </w:tcPr>
-          <w:p>
-            <w:pPr>
-              <w:rPr>
-                <w:rFonts w:ascii="Times New Roman" w:eastAsia="Times New Roman" w:hAnsi="Times New Roman" w:cs="Times New Roman"/>
-                <w:color w:val="000000"/>
-                <w:sz w:val="24"/>
-                <w:szCs w:val="24"/>
-                <w:lang w:eastAsia="es-MX"/>
-              </w:rPr>
-            </w:pPr>
-            <w:proofErr w:type="spellStart"/>
-            <w:r>
-              <w:rPr>
-                <w:rFonts w:ascii="Times New Roman" w:eastAsia="Times New Roman" w:hAnsi="Times New Roman" w:cs="Times New Roman"/>
-                <w:color w:val="000000"/>
-                <w:sz w:val="24"/>
-                <w:szCs w:val="24"/>
-                <w:lang w:eastAsia="es-MX"/>
-              </w:rPr>
-              <w:t>addItemListener</w:t>
-            </w:r>
-            <w:proofErr w:type="spellEnd"/>
-          </w:p>
-          <w:p>
-            <w:pPr>
-              <w:rPr>
-                <w:rFonts w:ascii="Times New Roman" w:eastAsia="Times New Roman" w:hAnsi="Times New Roman" w:cs="Times New Roman"/>
-                <w:color w:val="000000"/>
-                <w:sz w:val="24"/>
-                <w:szCs w:val="24"/>
-                <w:lang w:eastAsia="es-MX"/>
-              </w:rPr>
-            </w:pPr>
-          </w:p>
-        </w:tc>
-      </w:tr>
-    </w:tbl>
-    <w:p>
-      <w:pPr>
-        <w:spacing w:line="360" w:lineRule="auto"/>
-        <w:rPr>
-          <w:sz w:val="24"/>
-          <w:szCs w:val="24"/>
-        </w:rPr>
-      </w:pPr>
-      <w:r>
-        <w:br w:type="page"/>
+        <w:t xml:space="preserve">comenzaran </w:t>
+      </w:r>
+      <w:r>
+        <w:rPr>
+          <w:rFonts w:ascii="Times New Roman" w:eastAsia="Times New Roman" w:hAnsi="Times New Roman" w:cs="Times New Roman"/>
+          <w:color w:val="000000"/>
+          <w:sz w:val="24"/>
+          <w:szCs w:val="24"/>
+          <w:lang w:eastAsia="es-MX"/>
+        </w:rPr>
+        <w:t>con la palabra “</w:t>
+      </w:r>
+      <w:proofErr w:type="spellStart"/>
+      <w:r>
+        <w:rPr>
+          <w:rFonts w:ascii="Times New Roman" w:eastAsia="Times New Roman" w:hAnsi="Times New Roman" w:cs="Times New Roman"/>
+          <w:color w:val="000000"/>
+          <w:sz w:val="24"/>
+          <w:szCs w:val="24"/>
+          <w:lang w:eastAsia="es-MX"/>
+        </w:rPr>
+        <w:t>accion</w:t>
+      </w:r>
+      <w:proofErr w:type="spellEnd"/>
+      <w:r>
+        <w:rPr>
+          <w:rFonts w:ascii="Times New Roman" w:eastAsia="Times New Roman" w:hAnsi="Times New Roman" w:cs="Times New Roman"/>
+          <w:color w:val="000000"/>
+          <w:sz w:val="24"/>
+          <w:szCs w:val="24"/>
+          <w:lang w:eastAsia="es-MX"/>
+        </w:rPr>
+        <w:t xml:space="preserve">” seguido del verbo </w:t>
+      </w:r>
+      <w:r>
+        <w:rPr>
+          <w:rFonts w:ascii="Times New Roman" w:eastAsia="Times New Roman" w:hAnsi="Times New Roman" w:cs="Times New Roman"/>
+          <w:color w:val="000000"/>
+          <w:sz w:val="24"/>
+          <w:szCs w:val="24"/>
+          <w:lang w:eastAsia="es-MX"/>
+        </w:rPr>
+        <w:t>que hará</w:t>
+      </w:r>
+      <w:r>
+        <w:rPr>
+          <w:rFonts w:ascii="Times New Roman" w:eastAsia="Times New Roman" w:hAnsi="Times New Roman" w:cs="Times New Roman"/>
+          <w:color w:val="000000"/>
+          <w:sz w:val="24"/>
+          <w:szCs w:val="24"/>
+          <w:lang w:eastAsia="es-MX"/>
+        </w:rPr>
+        <w:t xml:space="preserve"> referencia a la funcionalidad que efectuará, más el sustantivo</w:t>
+      </w:r>
+      <w:r>
+        <w:rPr>
+          <w:rFonts w:ascii="Times New Roman" w:eastAsia="Times New Roman" w:hAnsi="Times New Roman" w:cs="Times New Roman"/>
+          <w:color w:val="000000"/>
+          <w:sz w:val="24"/>
+          <w:szCs w:val="24"/>
+          <w:lang w:eastAsia="es-MX"/>
+        </w:rPr>
+        <w:t>.</w:t>
       </w:r>
     </w:p>
     <w:p>
@@ -5298,16 +5243,18 @@
           <w:sz w:val="24"/>
           <w:szCs w:val="24"/>
         </w:rPr>
-        <w:t xml:space="preserve"> entre la descripción de la clase y las características de la misma</w:t>
-      </w:r>
-      <w:r>
-        <w:rPr>
-          <w:rFonts w:ascii="Times New Roman" w:hAnsi="Times New Roman" w:cs="Times New Roman"/>
-          <w:sz w:val="24"/>
-          <w:szCs w:val="24"/>
-        </w:rPr>
-        <w:t>, además se colocará entre la versión y los autores</w:t>
-      </w:r>
+        <w:t xml:space="preserve"> entre la descripción de la clase y las características de </w:t>
+      </w:r>
+      <w:proofErr w:type="gramStart"/>
+      <w:r>
+        <w:rPr>
+          <w:rFonts w:ascii="Times New Roman" w:hAnsi="Times New Roman" w:cs="Times New Roman"/>
+          <w:sz w:val="24"/>
+          <w:szCs w:val="24"/>
+        </w:rPr>
+        <w:t>la misma</w:t>
+      </w:r>
+      <w:proofErr w:type="gramEnd"/>
       <w:r>
         <w:rPr>
           <w:rFonts w:ascii="Times New Roman" w:hAnsi="Times New Roman" w:cs="Times New Roman"/>
@@ -5645,7 +5592,23 @@
           <w:sz w:val="24"/>
           <w:szCs w:val="24"/>
         </w:rPr>
-        <w:t xml:space="preserve">Será utilizada para los métodos booleanos, </w:t>
+        <w:t xml:space="preserve">Será utilizada para </w:t>
+      </w:r>
+      <w:r>
+        <w:rPr>
+          <w:rFonts w:ascii="Times New Roman" w:hAnsi="Times New Roman" w:cs="Times New Roman"/>
+          <w:sz w:val="24"/>
+          <w:szCs w:val="24"/>
+        </w:rPr>
+        <w:t>referirse a valores literales como true, false y null</w:t>
+      </w:r>
+      <w:r>
+        <w:rPr>
+          <w:rFonts w:ascii="Times New Roman" w:hAnsi="Times New Roman" w:cs="Times New Roman"/>
+          <w:sz w:val="24"/>
+          <w:szCs w:val="24"/>
+        </w:rPr>
+        <w:t xml:space="preserve">, </w:t>
       </w:r>
       <w:r>
         <w:rPr>
@@ -5838,7 +5801,6 @@
                 <w:sz w:val="24"/>
                 <w:szCs w:val="24"/>
               </w:rPr>
-              <w:lastRenderedPageBreak/>
               <w:t>Nombre propio seguido d</w:t>
             </w:r>
             <w:r>
@@ -6007,6 +5969,531 @@
         </w:rPr>
         <w:t xml:space="preserve"> tendrá una explicación breve del funcionamiento.</w:t>
       </w:r>
+    </w:p>
+    <w:tbl>
+      <w:tblPr>
+        <w:tblW w:w="0" w:type="auto"/>
+        <w:tblCellMar>
+          <w:top w:w="15" w:type="dxa"/>
+          <w:left w:w="15" w:type="dxa"/>
+          <w:bottom w:w="15" w:type="dxa"/>
+          <w:right w:w="15" w:type="dxa"/>
+        </w:tblCellMar>
+        <w:tblLook w:val="04A0" w:firstRow="1" w:lastRow="0" w:firstColumn="1" w:lastColumn="0" w:noHBand="0" w:noVBand="1"/>
+      </w:tblPr>
+      <w:tblGrid>
+        <w:gridCol w:w="1189"/>
+        <w:gridCol w:w="11807"/>
+      </w:tblGrid>
+      <w:tr>
+        <w:tc>
+          <w:tcPr>
+            <w:tcW w:w="0" w:type="auto"/>
+            <w:gridSpan w:val="2"/>
+            <w:tcBorders>
+              <w:top w:val="single" w:sz="4" w:space="0" w:color="000000"/>
+              <w:left w:val="single" w:sz="4" w:space="0" w:color="000000"/>
+              <w:bottom w:val="single" w:sz="4" w:space="0" w:color="000000"/>
+              <w:right w:val="single" w:sz="4" w:space="0" w:color="000000"/>
+            </w:tcBorders>
+            <w:tcMar>
+              <w:top w:w="0" w:type="dxa"/>
+              <w:left w:w="108" w:type="dxa"/>
+              <w:bottom w:w="0" w:type="dxa"/>
+              <w:right w:w="108" w:type="dxa"/>
+            </w:tcMar>
+            <w:hideMark/>
+          </w:tcPr>
+          <w:p>
+            <w:pPr>
+              <w:spacing w:after="0" w:line="240" w:lineRule="auto"/>
+              <w:jc w:val="center"/>
+              <w:rPr>
+                <w:rFonts w:ascii="Times New Roman" w:eastAsia="Times New Roman" w:hAnsi="Times New Roman" w:cs="Times New Roman"/>
+                <w:sz w:val="24"/>
+                <w:szCs w:val="24"/>
+                <w:lang w:eastAsia="es-MX"/>
+              </w:rPr>
+            </w:pPr>
+            <w:r>
+              <w:rPr>
+                <w:rFonts w:ascii="Times New Roman" w:eastAsia="Times New Roman" w:hAnsi="Times New Roman" w:cs="Times New Roman"/>
+                <w:color w:val="000000"/>
+                <w:sz w:val="24"/>
+                <w:szCs w:val="24"/>
+                <w:lang w:eastAsia="es-MX"/>
+              </w:rPr>
+              <w:t>Clases</w:t>
+            </w:r>
+          </w:p>
+        </w:tc>
+      </w:tr>
+      <w:tr>
+        <w:tc>
+          <w:tcPr>
+            <w:tcW w:w="0" w:type="auto"/>
+            <w:tcBorders>
+              <w:top w:val="single" w:sz="4" w:space="0" w:color="000000"/>
+              <w:left w:val="single" w:sz="4" w:space="0" w:color="000000"/>
+              <w:bottom w:val="single" w:sz="4" w:space="0" w:color="000000"/>
+              <w:right w:val="single" w:sz="4" w:space="0" w:color="000000"/>
+            </w:tcBorders>
+            <w:tcMar>
+              <w:top w:w="0" w:type="dxa"/>
+              <w:left w:w="108" w:type="dxa"/>
+              <w:bottom w:w="0" w:type="dxa"/>
+              <w:right w:w="108" w:type="dxa"/>
+            </w:tcMar>
+            <w:hideMark/>
+          </w:tcPr>
+          <w:p>
+            <w:pPr>
+              <w:spacing w:after="0" w:line="240" w:lineRule="auto"/>
+              <w:rPr>
+                <w:rFonts w:ascii="Times New Roman" w:eastAsia="Times New Roman" w:hAnsi="Times New Roman" w:cs="Times New Roman"/>
+                <w:sz w:val="24"/>
+                <w:szCs w:val="24"/>
+                <w:lang w:eastAsia="es-MX"/>
+              </w:rPr>
+            </w:pPr>
+            <w:proofErr w:type="spellStart"/>
+            <w:r>
+              <w:rPr>
+                <w:rFonts w:ascii="Times New Roman" w:eastAsia="Times New Roman" w:hAnsi="Times New Roman" w:cs="Times New Roman"/>
+                <w:color w:val="000000"/>
+                <w:sz w:val="24"/>
+                <w:szCs w:val="24"/>
+                <w:lang w:eastAsia="es-MX"/>
+              </w:rPr>
+              <w:t>gui</w:t>
+            </w:r>
+            <w:proofErr w:type="spellEnd"/>
+          </w:p>
+        </w:tc>
+        <w:tc>
+          <w:tcPr>
+            <w:tcW w:w="0" w:type="auto"/>
+            <w:tcBorders>
+              <w:top w:val="single" w:sz="4" w:space="0" w:color="000000"/>
+              <w:left w:val="single" w:sz="4" w:space="0" w:color="000000"/>
+              <w:bottom w:val="single" w:sz="4" w:space="0" w:color="000000"/>
+              <w:right w:val="single" w:sz="4" w:space="0" w:color="000000"/>
+            </w:tcBorders>
+            <w:tcMar>
+              <w:top w:w="0" w:type="dxa"/>
+              <w:left w:w="108" w:type="dxa"/>
+              <w:bottom w:w="0" w:type="dxa"/>
+              <w:right w:w="108" w:type="dxa"/>
+            </w:tcMar>
+            <w:hideMark/>
+          </w:tcPr>
+          <w:p>
+            <w:pPr>
+              <w:spacing w:after="0" w:line="240" w:lineRule="auto"/>
+              <w:rPr>
+                <w:rFonts w:ascii="Times New Roman" w:eastAsia="Times New Roman" w:hAnsi="Times New Roman" w:cs="Times New Roman"/>
+                <w:sz w:val="24"/>
+                <w:szCs w:val="24"/>
+                <w:lang w:eastAsia="es-MX"/>
+              </w:rPr>
+            </w:pPr>
+            <w:r>
+              <w:rPr>
+                <w:rFonts w:ascii="Times New Roman" w:eastAsia="Times New Roman" w:hAnsi="Times New Roman" w:cs="Times New Roman"/>
+                <w:sz w:val="24"/>
+                <w:szCs w:val="24"/>
+                <w:lang w:eastAsia="es-MX"/>
+              </w:rPr>
+              <w:t xml:space="preserve">Los comentarios de las clases deberán contener una breve explicación del funcionamiento de la clase, por </w:t>
+            </w:r>
+            <w:r>
+              <w:rPr>
+                <w:rFonts w:ascii="Times New Roman" w:eastAsia="Times New Roman" w:hAnsi="Times New Roman" w:cs="Times New Roman"/>
+                <w:sz w:val="24"/>
+                <w:szCs w:val="24"/>
+                <w:lang w:eastAsia="es-MX"/>
+              </w:rPr>
+              <w:t>consiguiente,</w:t>
+            </w:r>
+            <w:r>
+              <w:rPr>
+                <w:rFonts w:ascii="Times New Roman" w:eastAsia="Times New Roman" w:hAnsi="Times New Roman" w:cs="Times New Roman"/>
+                <w:sz w:val="24"/>
+                <w:szCs w:val="24"/>
+                <w:lang w:eastAsia="es-MX"/>
+              </w:rPr>
+              <w:t xml:space="preserve"> la </w:t>
+            </w:r>
+            <w:r>
+              <w:rPr>
+                <w:rFonts w:ascii="Times New Roman" w:eastAsia="Times New Roman" w:hAnsi="Times New Roman" w:cs="Times New Roman"/>
+                <w:sz w:val="24"/>
+                <w:szCs w:val="24"/>
+                <w:lang w:eastAsia="es-MX"/>
+              </w:rPr>
+              <w:t>versión</w:t>
+            </w:r>
+            <w:r>
+              <w:rPr>
+                <w:rFonts w:ascii="Times New Roman" w:eastAsia="Times New Roman" w:hAnsi="Times New Roman" w:cs="Times New Roman"/>
+                <w:sz w:val="24"/>
+                <w:szCs w:val="24"/>
+                <w:lang w:eastAsia="es-MX"/>
+              </w:rPr>
+              <w:t xml:space="preserve"> y los autores que desarrollaron la clase</w:t>
+            </w:r>
+            <w:r>
+              <w:rPr>
+                <w:rFonts w:ascii="Times New Roman" w:eastAsia="Times New Roman" w:hAnsi="Times New Roman" w:cs="Times New Roman"/>
+                <w:sz w:val="24"/>
+                <w:szCs w:val="24"/>
+                <w:lang w:eastAsia="es-MX"/>
+              </w:rPr>
+              <w:t>.</w:t>
+            </w:r>
+            <w:r>
+              <w:rPr>
+                <w:rFonts w:ascii="Times New Roman" w:eastAsia="Times New Roman" w:hAnsi="Times New Roman" w:cs="Times New Roman"/>
+                <w:sz w:val="24"/>
+                <w:szCs w:val="24"/>
+                <w:lang w:eastAsia="es-MX"/>
+              </w:rPr>
+              <w:t xml:space="preserve"> </w:t>
+            </w:r>
+          </w:p>
+        </w:tc>
+      </w:tr>
+      <w:tr>
+        <w:tc>
+          <w:tcPr>
+            <w:tcW w:w="0" w:type="auto"/>
+            <w:tcBorders>
+              <w:top w:val="single" w:sz="4" w:space="0" w:color="000000"/>
+              <w:left w:val="single" w:sz="4" w:space="0" w:color="000000"/>
+              <w:bottom w:val="single" w:sz="4" w:space="0" w:color="000000"/>
+              <w:right w:val="single" w:sz="4" w:space="0" w:color="000000"/>
+            </w:tcBorders>
+            <w:tcMar>
+              <w:top w:w="0" w:type="dxa"/>
+              <w:left w:w="108" w:type="dxa"/>
+              <w:bottom w:w="0" w:type="dxa"/>
+              <w:right w:w="108" w:type="dxa"/>
+            </w:tcMar>
+            <w:hideMark/>
+          </w:tcPr>
+          <w:p>
+            <w:pPr>
+              <w:spacing w:after="0" w:line="240" w:lineRule="auto"/>
+              <w:rPr>
+                <w:rFonts w:ascii="Times New Roman" w:eastAsia="Times New Roman" w:hAnsi="Times New Roman" w:cs="Times New Roman"/>
+                <w:sz w:val="24"/>
+                <w:szCs w:val="24"/>
+                <w:lang w:eastAsia="es-MX"/>
+              </w:rPr>
+            </w:pPr>
+            <w:r>
+              <w:rPr>
+                <w:rFonts w:ascii="Times New Roman" w:eastAsia="Times New Roman" w:hAnsi="Times New Roman" w:cs="Times New Roman"/>
+                <w:color w:val="000000"/>
+                <w:sz w:val="24"/>
+                <w:szCs w:val="24"/>
+                <w:lang w:eastAsia="es-MX"/>
+              </w:rPr>
+              <w:t>dominio</w:t>
+            </w:r>
+          </w:p>
+        </w:tc>
+        <w:tc>
+          <w:tcPr>
+            <w:tcW w:w="0" w:type="auto"/>
+            <w:tcBorders>
+              <w:top w:val="single" w:sz="4" w:space="0" w:color="000000"/>
+              <w:left w:val="single" w:sz="4" w:space="0" w:color="000000"/>
+              <w:bottom w:val="single" w:sz="4" w:space="0" w:color="000000"/>
+              <w:right w:val="single" w:sz="4" w:space="0" w:color="000000"/>
+            </w:tcBorders>
+            <w:tcMar>
+              <w:top w:w="0" w:type="dxa"/>
+              <w:left w:w="108" w:type="dxa"/>
+              <w:bottom w:w="0" w:type="dxa"/>
+              <w:right w:w="108" w:type="dxa"/>
+            </w:tcMar>
+            <w:hideMark/>
+          </w:tcPr>
+          <w:p>
+            <w:pPr>
+              <w:spacing w:after="0" w:line="240" w:lineRule="auto"/>
+              <w:rPr>
+                <w:rFonts w:ascii="Times New Roman" w:eastAsia="Times New Roman" w:hAnsi="Times New Roman" w:cs="Times New Roman"/>
+                <w:sz w:val="24"/>
+                <w:szCs w:val="24"/>
+                <w:lang w:eastAsia="es-MX"/>
+              </w:rPr>
+            </w:pPr>
+            <w:r>
+              <w:rPr>
+                <w:rFonts w:ascii="Times New Roman" w:eastAsia="Times New Roman" w:hAnsi="Times New Roman" w:cs="Times New Roman"/>
+                <w:sz w:val="24"/>
+                <w:szCs w:val="24"/>
+                <w:lang w:eastAsia="es-MX"/>
+              </w:rPr>
+              <w:t>Los comentarios de las clases deberán contener una breve explicación del funcionamiento de la clase, por consiguiente, la versión y los autores que desarrollaron la clase.</w:t>
+            </w:r>
+          </w:p>
+        </w:tc>
+      </w:tr>
+      <w:tr>
+        <w:tc>
+          <w:tcPr>
+            <w:tcW w:w="0" w:type="auto"/>
+            <w:tcBorders>
+              <w:top w:val="single" w:sz="4" w:space="0" w:color="000000"/>
+              <w:left w:val="single" w:sz="4" w:space="0" w:color="000000"/>
+              <w:bottom w:val="single" w:sz="4" w:space="0" w:color="000000"/>
+              <w:right w:val="single" w:sz="4" w:space="0" w:color="000000"/>
+            </w:tcBorders>
+            <w:tcMar>
+              <w:top w:w="0" w:type="dxa"/>
+              <w:left w:w="108" w:type="dxa"/>
+              <w:bottom w:w="0" w:type="dxa"/>
+              <w:right w:w="108" w:type="dxa"/>
+            </w:tcMar>
+            <w:hideMark/>
+          </w:tcPr>
+          <w:p>
+            <w:pPr>
+              <w:spacing w:after="0" w:line="240" w:lineRule="auto"/>
+              <w:rPr>
+                <w:rFonts w:ascii="Times New Roman" w:eastAsia="Times New Roman" w:hAnsi="Times New Roman" w:cs="Times New Roman"/>
+                <w:sz w:val="24"/>
+                <w:szCs w:val="24"/>
+                <w:lang w:eastAsia="es-MX"/>
+              </w:rPr>
+            </w:pPr>
+            <w:proofErr w:type="spellStart"/>
+            <w:r>
+              <w:rPr>
+                <w:rFonts w:ascii="Times New Roman" w:eastAsia="Times New Roman" w:hAnsi="Times New Roman" w:cs="Times New Roman"/>
+                <w:color w:val="000000"/>
+                <w:sz w:val="24"/>
+                <w:szCs w:val="24"/>
+                <w:lang w:eastAsia="es-MX"/>
+              </w:rPr>
+              <w:t>excepcion</w:t>
+            </w:r>
+            <w:proofErr w:type="spellEnd"/>
+          </w:p>
+        </w:tc>
+        <w:tc>
+          <w:tcPr>
+            <w:tcW w:w="0" w:type="auto"/>
+            <w:tcBorders>
+              <w:top w:val="single" w:sz="4" w:space="0" w:color="000000"/>
+              <w:left w:val="single" w:sz="4" w:space="0" w:color="000000"/>
+              <w:bottom w:val="single" w:sz="4" w:space="0" w:color="000000"/>
+              <w:right w:val="single" w:sz="4" w:space="0" w:color="000000"/>
+            </w:tcBorders>
+            <w:tcMar>
+              <w:top w:w="0" w:type="dxa"/>
+              <w:left w:w="108" w:type="dxa"/>
+              <w:bottom w:w="0" w:type="dxa"/>
+              <w:right w:w="108" w:type="dxa"/>
+            </w:tcMar>
+            <w:hideMark/>
+          </w:tcPr>
+          <w:p>
+            <w:pPr>
+              <w:spacing w:after="0" w:line="240" w:lineRule="auto"/>
+              <w:rPr>
+                <w:rFonts w:ascii="Times New Roman" w:eastAsia="Times New Roman" w:hAnsi="Times New Roman" w:cs="Times New Roman"/>
+                <w:sz w:val="24"/>
+                <w:szCs w:val="24"/>
+                <w:lang w:eastAsia="es-MX"/>
+              </w:rPr>
+            </w:pPr>
+            <w:r>
+              <w:rPr>
+                <w:rFonts w:ascii="Times New Roman" w:eastAsia="Times New Roman" w:hAnsi="Times New Roman" w:cs="Times New Roman"/>
+                <w:sz w:val="24"/>
+                <w:szCs w:val="24"/>
+                <w:lang w:eastAsia="es-MX"/>
+              </w:rPr>
+              <w:t>Los comentarios de las clases deberán contener una breve explicación del funcionamiento de la clase, por consiguiente, la versión y los autores que desarrollaron la clase.</w:t>
+            </w:r>
+          </w:p>
+        </w:tc>
+      </w:tr>
+      <w:tr>
+        <w:tc>
+          <w:tcPr>
+            <w:tcW w:w="0" w:type="auto"/>
+            <w:tcBorders>
+              <w:top w:val="single" w:sz="4" w:space="0" w:color="000000"/>
+              <w:left w:val="single" w:sz="4" w:space="0" w:color="000000"/>
+              <w:bottom w:val="single" w:sz="4" w:space="0" w:color="000000"/>
+              <w:right w:val="single" w:sz="4" w:space="0" w:color="000000"/>
+            </w:tcBorders>
+            <w:tcMar>
+              <w:top w:w="0" w:type="dxa"/>
+              <w:left w:w="108" w:type="dxa"/>
+              <w:bottom w:w="0" w:type="dxa"/>
+              <w:right w:w="108" w:type="dxa"/>
+            </w:tcMar>
+            <w:hideMark/>
+          </w:tcPr>
+          <w:p>
+            <w:pPr>
+              <w:spacing w:after="0" w:line="240" w:lineRule="auto"/>
+              <w:rPr>
+                <w:rFonts w:ascii="Times New Roman" w:eastAsia="Times New Roman" w:hAnsi="Times New Roman" w:cs="Times New Roman"/>
+                <w:sz w:val="24"/>
+                <w:szCs w:val="24"/>
+                <w:lang w:eastAsia="es-MX"/>
+              </w:rPr>
+            </w:pPr>
+            <w:proofErr w:type="spellStart"/>
+            <w:r>
+              <w:rPr>
+                <w:rFonts w:ascii="Times New Roman" w:eastAsia="Times New Roman" w:hAnsi="Times New Roman" w:cs="Times New Roman"/>
+                <w:color w:val="000000"/>
+                <w:sz w:val="24"/>
+                <w:szCs w:val="24"/>
+                <w:lang w:eastAsia="es-MX"/>
+              </w:rPr>
+              <w:t>utilerias</w:t>
+            </w:r>
+            <w:proofErr w:type="spellEnd"/>
+          </w:p>
+        </w:tc>
+        <w:tc>
+          <w:tcPr>
+            <w:tcW w:w="0" w:type="auto"/>
+            <w:tcBorders>
+              <w:top w:val="single" w:sz="4" w:space="0" w:color="000000"/>
+              <w:left w:val="single" w:sz="4" w:space="0" w:color="000000"/>
+              <w:bottom w:val="single" w:sz="4" w:space="0" w:color="000000"/>
+              <w:right w:val="single" w:sz="4" w:space="0" w:color="000000"/>
+            </w:tcBorders>
+            <w:tcMar>
+              <w:top w:w="0" w:type="dxa"/>
+              <w:left w:w="108" w:type="dxa"/>
+              <w:bottom w:w="0" w:type="dxa"/>
+              <w:right w:w="108" w:type="dxa"/>
+            </w:tcMar>
+            <w:hideMark/>
+          </w:tcPr>
+          <w:p>
+            <w:pPr>
+              <w:spacing w:after="0" w:line="240" w:lineRule="auto"/>
+              <w:rPr>
+                <w:rFonts w:ascii="Times New Roman" w:eastAsia="Times New Roman" w:hAnsi="Times New Roman" w:cs="Times New Roman"/>
+                <w:sz w:val="24"/>
+                <w:szCs w:val="24"/>
+                <w:lang w:eastAsia="es-MX"/>
+              </w:rPr>
+            </w:pPr>
+            <w:r>
+              <w:rPr>
+                <w:rFonts w:ascii="Times New Roman" w:eastAsia="Times New Roman" w:hAnsi="Times New Roman" w:cs="Times New Roman"/>
+                <w:sz w:val="24"/>
+                <w:szCs w:val="24"/>
+                <w:lang w:eastAsia="es-MX"/>
+              </w:rPr>
+              <w:t>Los comentarios de las clases deberán contener una breve explicación del funcionamiento de la clase, por consiguiente, la versión y los autores que desarrollaron la clase.</w:t>
+            </w:r>
+          </w:p>
+        </w:tc>
+      </w:tr>
+      <w:tr>
+        <w:tc>
+          <w:tcPr>
+            <w:tcW w:w="0" w:type="auto"/>
+            <w:tcBorders>
+              <w:top w:val="single" w:sz="4" w:space="0" w:color="000000"/>
+              <w:left w:val="single" w:sz="4" w:space="0" w:color="000000"/>
+              <w:bottom w:val="single" w:sz="4" w:space="0" w:color="000000"/>
+              <w:right w:val="single" w:sz="4" w:space="0" w:color="000000"/>
+            </w:tcBorders>
+            <w:tcMar>
+              <w:top w:w="0" w:type="dxa"/>
+              <w:left w:w="108" w:type="dxa"/>
+              <w:bottom w:w="0" w:type="dxa"/>
+              <w:right w:w="108" w:type="dxa"/>
+            </w:tcMar>
+          </w:tcPr>
+          <w:p>
+            <w:pPr>
+              <w:spacing w:after="0" w:line="240" w:lineRule="auto"/>
+              <w:rPr>
+                <w:rFonts w:ascii="Times New Roman" w:eastAsia="Times New Roman" w:hAnsi="Times New Roman" w:cs="Times New Roman"/>
+                <w:color w:val="000000"/>
+                <w:sz w:val="24"/>
+                <w:szCs w:val="24"/>
+                <w:lang w:eastAsia="es-MX"/>
+              </w:rPr>
+            </w:pPr>
+            <w:proofErr w:type="spellStart"/>
+            <w:r>
+              <w:rPr>
+                <w:rFonts w:ascii="Times New Roman" w:eastAsia="Times New Roman" w:hAnsi="Times New Roman" w:cs="Times New Roman"/>
+                <w:color w:val="000000"/>
+                <w:sz w:val="24"/>
+                <w:szCs w:val="24"/>
+                <w:lang w:eastAsia="es-MX"/>
+              </w:rPr>
+              <w:t>bd</w:t>
+            </w:r>
+            <w:proofErr w:type="spellEnd"/>
+          </w:p>
+        </w:tc>
+        <w:tc>
+          <w:tcPr>
+            <w:tcW w:w="0" w:type="auto"/>
+            <w:tcBorders>
+              <w:top w:val="single" w:sz="4" w:space="0" w:color="000000"/>
+              <w:left w:val="single" w:sz="4" w:space="0" w:color="000000"/>
+              <w:bottom w:val="single" w:sz="4" w:space="0" w:color="000000"/>
+              <w:right w:val="single" w:sz="4" w:space="0" w:color="000000"/>
+            </w:tcBorders>
+            <w:tcMar>
+              <w:top w:w="0" w:type="dxa"/>
+              <w:left w:w="108" w:type="dxa"/>
+              <w:bottom w:w="0" w:type="dxa"/>
+              <w:right w:w="108" w:type="dxa"/>
+            </w:tcMar>
+          </w:tcPr>
+          <w:p>
+            <w:pPr>
+              <w:spacing w:after="0" w:line="240" w:lineRule="auto"/>
+              <w:rPr>
+                <w:rFonts w:ascii="Times New Roman" w:eastAsia="Times New Roman" w:hAnsi="Times New Roman" w:cs="Times New Roman"/>
+                <w:color w:val="000000"/>
+                <w:sz w:val="24"/>
+                <w:szCs w:val="24"/>
+                <w:lang w:eastAsia="es-MX"/>
+              </w:rPr>
+            </w:pPr>
+            <w:r>
+              <w:rPr>
+                <w:rFonts w:ascii="Times New Roman" w:eastAsia="Times New Roman" w:hAnsi="Times New Roman" w:cs="Times New Roman"/>
+                <w:sz w:val="24"/>
+                <w:szCs w:val="24"/>
+                <w:lang w:eastAsia="es-MX"/>
+              </w:rPr>
+              <w:t>Los comentarios de las clases deberán contener una breve explicación del funcionamiento de la clase, por consiguiente, la versión y los autores que desarrollaron la clase.</w:t>
+            </w:r>
+          </w:p>
+        </w:tc>
+      </w:tr>
+    </w:tbl>
+    <w:p>
+      <w:pPr>
+        <w:rPr>
+          <w:rFonts w:ascii="Times New Roman" w:hAnsi="Times New Roman" w:cs="Times New Roman"/>
+          <w:sz w:val="24"/>
+          <w:szCs w:val="24"/>
+        </w:rPr>
+      </w:pPr>
     </w:p>
     <w:p>
       <w:pPr>
@@ -6337,25 +6824,39 @@
                 <w:sz w:val="24"/>
                 <w:szCs w:val="24"/>
               </w:rPr>
-              <w:t xml:space="preserve">el nombre de la clase </w:t>
-            </w:r>
-            <w:proofErr w:type="spellStart"/>
+              <w:t xml:space="preserve">indicar </w:t>
+            </w:r>
             <w:r>
               <w:rPr>
                 <w:rFonts w:ascii="Times New Roman" w:hAnsi="Times New Roman" w:cs="Times New Roman"/>
                 <w:sz w:val="24"/>
                 <w:szCs w:val="24"/>
               </w:rPr>
-              <w:t>Excepcion</w:t>
-            </w:r>
-            <w:proofErr w:type="spellEnd"/>
+              <w:t>la clase Excepcion que fue lanzada por</w:t>
+            </w:r>
             <w:r>
               <w:rPr>
                 <w:rFonts w:ascii="Times New Roman" w:hAnsi="Times New Roman" w:cs="Times New Roman"/>
                 <w:sz w:val="24"/>
                 <w:szCs w:val="24"/>
               </w:rPr>
-              <w:t xml:space="preserve"> que fue lanzada por un método</w:t>
+              <w:t xml:space="preserve"> el</w:t>
+            </w:r>
+            <w:r>
+              <w:rPr>
+                <w:rFonts w:ascii="Times New Roman" w:hAnsi="Times New Roman" w:cs="Times New Roman"/>
+                <w:sz w:val="24"/>
+                <w:szCs w:val="24"/>
+              </w:rPr>
+              <w:t xml:space="preserve"> método</w:t>
+            </w:r>
+            <w:r>
+              <w:rPr>
+                <w:rFonts w:ascii="Times New Roman" w:hAnsi="Times New Roman" w:cs="Times New Roman"/>
+                <w:sz w:val="24"/>
+                <w:szCs w:val="24"/>
+              </w:rPr>
+              <w:t xml:space="preserve"> con una breve explicación del porqué</w:t>
             </w:r>
             <w:r>
               <w:rPr>
@@ -6391,28 +6892,7 @@
     <w:p/>
     <w:p>
       <w:r>
-        <w:t xml:space="preserve">Las </w:t>
-      </w:r>
-      <w:proofErr w:type="gramStart"/>
-      <w:r>
-        <w:t>variables miembro</w:t>
-      </w:r>
-      <w:proofErr w:type="gramEnd"/>
-      <w:r>
-        <w:t xml:space="preserve"> serán documentadas con </w:t>
-      </w:r>
-      <w:proofErr w:type="spellStart"/>
-      <w:r>
-        <w:t>Javadoc</w:t>
-      </w:r>
-      <w:proofErr w:type="spellEnd"/>
-      <w:r>
-        <w:t>.</w:t>
-      </w:r>
-    </w:p>
-    <w:p>
-      <w:r>
-        <w:t xml:space="preserve">Las variables de clase serán documentadas con </w:t>
+        <w:t xml:space="preserve">Las variables miembro serán documentadas con </w:t>
       </w:r>
       <w:proofErr w:type="spellStart"/>
       <w:r>
@@ -6432,20 +6912,15 @@
         </w:rPr>
       </w:pPr>
       <w:r>
-        <w:rPr>
-          <w:rFonts w:ascii="Times New Roman" w:hAnsi="Times New Roman" w:cs="Times New Roman"/>
-          <w:sz w:val="24"/>
-          <w:szCs w:val="24"/>
-        </w:rPr>
-        <w:t>De ser necesario</w:t>
-      </w:r>
-      <w:r>
-        <w:rPr>
-          <w:rFonts w:ascii="Times New Roman" w:hAnsi="Times New Roman" w:cs="Times New Roman"/>
-          <w:sz w:val="24"/>
-          <w:szCs w:val="24"/>
-        </w:rPr>
-        <w:t>, las variables tendrán un comentario arriba de la misma. Seguido de dos barras simples.</w:t>
+        <w:t xml:space="preserve">Las variables de clase serán documentadas con </w:t>
+      </w:r>
+      <w:proofErr w:type="spellStart"/>
+      <w:r>
+        <w:t>Javadoc</w:t>
+      </w:r>
+      <w:proofErr w:type="spellEnd"/>
+      <w:r>
+        <w:t>.</w:t>
       </w:r>
     </w:p>
     <w:p/>
@@ -6473,7 +6948,7 @@
 </file>
 
 <file path=word/endnotes.xml><?xml version="1.0" encoding="utf-8"?>
-<w:endnotes xmlns:wpc="http://schemas.microsoft.com/office/word/2010/wordprocessingCanvas" xmlns:cx="http://schemas.microsoft.com/office/drawing/2014/chartex" xmlns:cx1="http://schemas.microsoft.com/office/drawing/2015/9/8/chartex" xmlns:cx2="http://schemas.microsoft.com/office/drawing/2015/10/21/chartex" xmlns:cx3="http://schemas.microsoft.com/office/drawing/2016/5/9/chartex" xmlns:cx4="http://schemas.microsoft.com/office/drawing/2016/5/10/chartex" xmlns:cx5="http://schemas.microsoft.com/office/drawing/2016/5/11/chartex" xmlns:cx6="http://schemas.microsoft.com/office/drawing/2016/5/12/chartex" xmlns:cx7="http://schemas.microsoft.com/office/drawing/2016/5/13/chartex" xmlns:cx8="http://schemas.microsoft.com/office/drawing/2016/5/14/chartex" xmlns:mc="http://schemas.openxmlformats.org/markup-compatibility/2006" xmlns:aink="http://schemas.microsoft.com/office/drawing/2016/ink" xmlns:am3d="http://schemas.microsoft.com/office/drawing/2017/model3d" xmlns:o="urn:schemas-microsoft-com:office:office" xmlns:r="http://schemas.openxmlformats.org/officeDocument/2006/relationships" xmlns:m="http://schemas.openxmlformats.org/officeDocument/2006/math" xmlns:v="urn:schemas-microsoft-com:vml" xmlns:wp14="http://schemas.microsoft.com/office/word/2010/wordprocessingDrawing" xmlns:wp="http://schemas.openxmlformats.org/drawingml/2006/wordprocessingDrawing" xmlns:w10="urn:schemas-microsoft-com:office:word" xmlns:w="http://schemas.openxmlformats.org/wordprocessingml/2006/main" xmlns:w14="http://schemas.microsoft.com/office/word/2010/wordml" xmlns:w15="http://schemas.microsoft.com/office/word/2012/wordml" xmlns:w16cex="http://schemas.microsoft.com/office/word/2018/wordml/cex" xmlns:w16cid="http://schemas.microsoft.com/office/word/2016/wordml/cid" xmlns:w16="http://schemas.microsoft.com/office/word/2018/wordml" xmlns:w16sdtdh="http://schemas.microsoft.com/office/word/2020/wordml/sdtdatahash" xmlns:w16se="http://schemas.microsoft.com/office/word/2015/wordml/symex" xmlns:wpg="http://schemas.microsoft.com/office/word/2010/wordprocessingGroup" xmlns:wpi="http://schemas.microsoft.com/office/word/2010/wordprocessingInk" xmlns:wne="http://schemas.microsoft.com/office/word/2006/wordml" xmlns:wps="http://schemas.microsoft.com/office/word/2010/wordprocessingShape" mc:Ignorable="w14 w15 w16se w16cid w16 w16cex w16sdtdh wp14">
+<w:endnotes xmlns:wpc="http://schemas.microsoft.com/office/word/2010/wordprocessingCanvas" xmlns:cx="http://schemas.microsoft.com/office/drawing/2014/chartex" xmlns:cx1="http://schemas.microsoft.com/office/drawing/2015/9/8/chartex" xmlns:cx2="http://schemas.microsoft.com/office/drawing/2015/10/21/chartex" xmlns:cx3="http://schemas.microsoft.com/office/drawing/2016/5/9/chartex" xmlns:cx4="http://schemas.microsoft.com/office/drawing/2016/5/10/chartex" xmlns:cx5="http://schemas.microsoft.com/office/drawing/2016/5/11/chartex" xmlns:cx6="http://schemas.microsoft.com/office/drawing/2016/5/12/chartex" xmlns:cx7="http://schemas.microsoft.com/office/drawing/2016/5/13/chartex" xmlns:cx8="http://schemas.microsoft.com/office/drawing/2016/5/14/chartex" xmlns:mc="http://schemas.openxmlformats.org/markup-compatibility/2006" xmlns:aink="http://schemas.microsoft.com/office/drawing/2016/ink" xmlns:am3d="http://schemas.microsoft.com/office/drawing/2017/model3d" xmlns:o="urn:schemas-microsoft-com:office:office" xmlns:oel="http://schemas.microsoft.com/office/2019/extlst" xmlns:r="http://schemas.openxmlformats.org/officeDocument/2006/relationships" xmlns:m="http://schemas.openxmlformats.org/officeDocument/2006/math" xmlns:v="urn:schemas-microsoft-com:vml" xmlns:wp14="http://schemas.microsoft.com/office/word/2010/wordprocessingDrawing" xmlns:wp="http://schemas.openxmlformats.org/drawingml/2006/wordprocessingDrawing" xmlns:w10="urn:schemas-microsoft-com:office:word" xmlns:w="http://schemas.openxmlformats.org/wordprocessingml/2006/main" xmlns:w14="http://schemas.microsoft.com/office/word/2010/wordml" xmlns:w15="http://schemas.microsoft.com/office/word/2012/wordml" xmlns:w16cex="http://schemas.microsoft.com/office/word/2018/wordml/cex" xmlns:w16cid="http://schemas.microsoft.com/office/word/2016/wordml/cid" xmlns:w16="http://schemas.microsoft.com/office/word/2018/wordml" xmlns:w16sdtdh="http://schemas.microsoft.com/office/word/2020/wordml/sdtdatahash" xmlns:w16se="http://schemas.microsoft.com/office/word/2015/wordml/symex" xmlns:wpg="http://schemas.microsoft.com/office/word/2010/wordprocessingGroup" xmlns:wpi="http://schemas.microsoft.com/office/word/2010/wordprocessingInk" xmlns:wne="http://schemas.microsoft.com/office/word/2006/wordml" xmlns:wps="http://schemas.microsoft.com/office/word/2010/wordprocessingShape" mc:Ignorable="w14 w15 w16se w16cid w16 w16cex w16sdtdh wp14">
   <w:endnote w:type="separator" w:id="-1">
     <w:p>
       <w:pPr>
@@ -6498,7 +6973,7 @@
 </file>
 
 <file path=word/footnotes.xml><?xml version="1.0" encoding="utf-8"?>
-<w:footnotes xmlns:wpc="http://schemas.microsoft.com/office/word/2010/wordprocessingCanvas" xmlns:cx="http://schemas.microsoft.com/office/drawing/2014/chartex" xmlns:cx1="http://schemas.microsoft.com/office/drawing/2015/9/8/chartex" xmlns:cx2="http://schemas.microsoft.com/office/drawing/2015/10/21/chartex" xmlns:cx3="http://schemas.microsoft.com/office/drawing/2016/5/9/chartex" xmlns:cx4="http://schemas.microsoft.com/office/drawing/2016/5/10/chartex" xmlns:cx5="http://schemas.microsoft.com/office/drawing/2016/5/11/chartex" xmlns:cx6="http://schemas.microsoft.com/office/drawing/2016/5/12/chartex" xmlns:cx7="http://schemas.microsoft.com/office/drawing/2016/5/13/chartex" xmlns:cx8="http://schemas.microsoft.com/office/drawing/2016/5/14/chartex" xmlns:mc="http://schemas.openxmlformats.org/markup-compatibility/2006" xmlns:aink="http://schemas.microsoft.com/office/drawing/2016/ink" xmlns:am3d="http://schemas.microsoft.com/office/drawing/2017/model3d" xmlns:o="urn:schemas-microsoft-com:office:office" xmlns:r="http://schemas.openxmlformats.org/officeDocument/2006/relationships" xmlns:m="http://schemas.openxmlformats.org/officeDocument/2006/math" xmlns:v="urn:schemas-microsoft-com:vml" xmlns:wp14="http://schemas.microsoft.com/office/word/2010/wordprocessingDrawing" xmlns:wp="http://schemas.openxmlformats.org/drawingml/2006/wordprocessingDrawing" xmlns:w10="urn:schemas-microsoft-com:office:word" xmlns:w="http://schemas.openxmlformats.org/wordprocessingml/2006/main" xmlns:w14="http://schemas.microsoft.com/office/word/2010/wordml" xmlns:w15="http://schemas.microsoft.com/office/word/2012/wordml" xmlns:w16cex="http://schemas.microsoft.com/office/word/2018/wordml/cex" xmlns:w16cid="http://schemas.microsoft.com/office/word/2016/wordml/cid" xmlns:w16="http://schemas.microsoft.com/office/word/2018/wordml" xmlns:w16sdtdh="http://schemas.microsoft.com/office/word/2020/wordml/sdtdatahash" xmlns:w16se="http://schemas.microsoft.com/office/word/2015/wordml/symex" xmlns:wpg="http://schemas.microsoft.com/office/word/2010/wordprocessingGroup" xmlns:wpi="http://schemas.microsoft.com/office/word/2010/wordprocessingInk" xmlns:wne="http://schemas.microsoft.com/office/word/2006/wordml" xmlns:wps="http://schemas.microsoft.com/office/word/2010/wordprocessingShape" mc:Ignorable="w14 w15 w16se w16cid w16 w16cex w16sdtdh wp14">
+<w:footnotes xmlns:wpc="http://schemas.microsoft.com/office/word/2010/wordprocessingCanvas" xmlns:cx="http://schemas.microsoft.com/office/drawing/2014/chartex" xmlns:cx1="http://schemas.microsoft.com/office/drawing/2015/9/8/chartex" xmlns:cx2="http://schemas.microsoft.com/office/drawing/2015/10/21/chartex" xmlns:cx3="http://schemas.microsoft.com/office/drawing/2016/5/9/chartex" xmlns:cx4="http://schemas.microsoft.com/office/drawing/2016/5/10/chartex" xmlns:cx5="http://schemas.microsoft.com/office/drawing/2016/5/11/chartex" xmlns:cx6="http://schemas.microsoft.com/office/drawing/2016/5/12/chartex" xmlns:cx7="http://schemas.microsoft.com/office/drawing/2016/5/13/chartex" xmlns:cx8="http://schemas.microsoft.com/office/drawing/2016/5/14/chartex" xmlns:mc="http://schemas.openxmlformats.org/markup-compatibility/2006" xmlns:aink="http://schemas.microsoft.com/office/drawing/2016/ink" xmlns:am3d="http://schemas.microsoft.com/office/drawing/2017/model3d" xmlns:o="urn:schemas-microsoft-com:office:office" xmlns:oel="http://schemas.microsoft.com/office/2019/extlst" xmlns:r="http://schemas.openxmlformats.org/officeDocument/2006/relationships" xmlns:m="http://schemas.openxmlformats.org/officeDocument/2006/math" xmlns:v="urn:schemas-microsoft-com:vml" xmlns:wp14="http://schemas.microsoft.com/office/word/2010/wordprocessingDrawing" xmlns:wp="http://schemas.openxmlformats.org/drawingml/2006/wordprocessingDrawing" xmlns:w10="urn:schemas-microsoft-com:office:word" xmlns:w="http://schemas.openxmlformats.org/wordprocessingml/2006/main" xmlns:w14="http://schemas.microsoft.com/office/word/2010/wordml" xmlns:w15="http://schemas.microsoft.com/office/word/2012/wordml" xmlns:w16cex="http://schemas.microsoft.com/office/word/2018/wordml/cex" xmlns:w16cid="http://schemas.microsoft.com/office/word/2016/wordml/cid" xmlns:w16="http://schemas.microsoft.com/office/word/2018/wordml" xmlns:w16sdtdh="http://schemas.microsoft.com/office/word/2020/wordml/sdtdatahash" xmlns:w16se="http://schemas.microsoft.com/office/word/2015/wordml/symex" xmlns:wpg="http://schemas.microsoft.com/office/word/2010/wordprocessingGroup" xmlns:wpi="http://schemas.microsoft.com/office/word/2010/wordprocessingInk" xmlns:wne="http://schemas.microsoft.com/office/word/2006/wordml" xmlns:wps="http://schemas.microsoft.com/office/word/2010/wordprocessingShape" mc:Ignorable="w14 w15 w16se w16cid w16 w16cex w16sdtdh wp14">
   <w:footnote w:type="separator" w:id="-1">
     <w:p>
       <w:pPr>
@@ -6523,7 +6998,7 @@
 </file>
 
 <file path=word/header1.xml><?xml version="1.0" encoding="utf-8"?>
-<w:hdr xmlns:wpc="http://schemas.microsoft.com/office/word/2010/wordprocessingCanvas" xmlns:cx="http://schemas.microsoft.com/office/drawing/2014/chartex" xmlns:cx1="http://schemas.microsoft.com/office/drawing/2015/9/8/chartex" xmlns:cx2="http://schemas.microsoft.com/office/drawing/2015/10/21/chartex" xmlns:cx3="http://schemas.microsoft.com/office/drawing/2016/5/9/chartex" xmlns:cx4="http://schemas.microsoft.com/office/drawing/2016/5/10/chartex" xmlns:cx5="http://schemas.microsoft.com/office/drawing/2016/5/11/chartex" xmlns:cx6="http://schemas.microsoft.com/office/drawing/2016/5/12/chartex" xmlns:cx7="http://schemas.microsoft.com/office/drawing/2016/5/13/chartex" xmlns:cx8="http://schemas.microsoft.com/office/drawing/2016/5/14/chartex" xmlns:mc="http://schemas.openxmlformats.org/markup-compatibility/2006" xmlns:aink="http://schemas.microsoft.com/office/drawing/2016/ink" xmlns:am3d="http://schemas.microsoft.com/office/drawing/2017/model3d" xmlns:o="urn:schemas-microsoft-com:office:office" xmlns:r="http://schemas.openxmlformats.org/officeDocument/2006/relationships" xmlns:m="http://schemas.openxmlformats.org/officeDocument/2006/math" xmlns:v="urn:schemas-microsoft-com:vml" xmlns:wp14="http://schemas.microsoft.com/office/word/2010/wordprocessingDrawing" xmlns:wp="http://schemas.openxmlformats.org/drawingml/2006/wordprocessingDrawing" xmlns:w10="urn:schemas-microsoft-com:office:word" xmlns:w="http://schemas.openxmlformats.org/wordprocessingml/2006/main" xmlns:w14="http://schemas.microsoft.com/office/word/2010/wordml" xmlns:w15="http://schemas.microsoft.com/office/word/2012/wordml" xmlns:w16cex="http://schemas.microsoft.com/office/word/2018/wordml/cex" xmlns:w16cid="http://schemas.microsoft.com/office/word/2016/wordml/cid" xmlns:w16="http://schemas.microsoft.com/office/word/2018/wordml" xmlns:w16sdtdh="http://schemas.microsoft.com/office/word/2020/wordml/sdtdatahash" xmlns:w16se="http://schemas.microsoft.com/office/word/2015/wordml/symex" xmlns:wpg="http://schemas.microsoft.com/office/word/2010/wordprocessingGroup" xmlns:wpi="http://schemas.microsoft.com/office/word/2010/wordprocessingInk" xmlns:wne="http://schemas.microsoft.com/office/word/2006/wordml" xmlns:wps="http://schemas.microsoft.com/office/word/2010/wordprocessingShape" mc:Ignorable="w14 w15 w16se w16cid w16 w16cex w16sdtdh wp14">
+<w:hdr xmlns:wpc="http://schemas.microsoft.com/office/word/2010/wordprocessingCanvas" xmlns:cx="http://schemas.microsoft.com/office/drawing/2014/chartex" xmlns:cx1="http://schemas.microsoft.com/office/drawing/2015/9/8/chartex" xmlns:cx2="http://schemas.microsoft.com/office/drawing/2015/10/21/chartex" xmlns:cx3="http://schemas.microsoft.com/office/drawing/2016/5/9/chartex" xmlns:cx4="http://schemas.microsoft.com/office/drawing/2016/5/10/chartex" xmlns:cx5="http://schemas.microsoft.com/office/drawing/2016/5/11/chartex" xmlns:cx6="http://schemas.microsoft.com/office/drawing/2016/5/12/chartex" xmlns:cx7="http://schemas.microsoft.com/office/drawing/2016/5/13/chartex" xmlns:cx8="http://schemas.microsoft.com/office/drawing/2016/5/14/chartex" xmlns:mc="http://schemas.openxmlformats.org/markup-compatibility/2006" xmlns:aink="http://schemas.microsoft.com/office/drawing/2016/ink" xmlns:am3d="http://schemas.microsoft.com/office/drawing/2017/model3d" xmlns:o="urn:schemas-microsoft-com:office:office" xmlns:oel="http://schemas.microsoft.com/office/2019/extlst" xmlns:r="http://schemas.openxmlformats.org/officeDocument/2006/relationships" xmlns:m="http://schemas.openxmlformats.org/officeDocument/2006/math" xmlns:v="urn:schemas-microsoft-com:vml" xmlns:wp14="http://schemas.microsoft.com/office/word/2010/wordprocessingDrawing" xmlns:wp="http://schemas.openxmlformats.org/drawingml/2006/wordprocessingDrawing" xmlns:w10="urn:schemas-microsoft-com:office:word" xmlns:w="http://schemas.openxmlformats.org/wordprocessingml/2006/main" xmlns:w14="http://schemas.microsoft.com/office/word/2010/wordml" xmlns:w15="http://schemas.microsoft.com/office/word/2012/wordml" xmlns:w16cex="http://schemas.microsoft.com/office/word/2018/wordml/cex" xmlns:w16cid="http://schemas.microsoft.com/office/word/2016/wordml/cid" xmlns:w16="http://schemas.microsoft.com/office/word/2018/wordml" xmlns:w16sdtdh="http://schemas.microsoft.com/office/word/2020/wordml/sdtdatahash" xmlns:w16se="http://schemas.microsoft.com/office/word/2015/wordml/symex" xmlns:wpg="http://schemas.microsoft.com/office/word/2010/wordprocessingGroup" xmlns:wpi="http://schemas.microsoft.com/office/word/2010/wordprocessingInk" xmlns:wne="http://schemas.microsoft.com/office/word/2006/wordml" xmlns:wps="http://schemas.microsoft.com/office/word/2010/wordprocessingShape" mc:Ignorable="w14 w15 w16se w16cid w16 w16cex w16sdtdh wp14">
   <w:p>
     <w:pPr>
       <w:pStyle w:val="Encabezado"/>
@@ -6593,7 +7068,7 @@
 </file>
 
 <file path=word/numbering.xml><?xml version="1.0" encoding="utf-8"?>
-<w:numbering xmlns:wpc="http://schemas.microsoft.com/office/word/2010/wordprocessingCanvas" xmlns:cx="http://schemas.microsoft.com/office/drawing/2014/chartex" xmlns:cx1="http://schemas.microsoft.com/office/drawing/2015/9/8/chartex" xmlns:cx2="http://schemas.microsoft.com/office/drawing/2015/10/21/chartex" xmlns:cx3="http://schemas.microsoft.com/office/drawing/2016/5/9/chartex" xmlns:cx4="http://schemas.microsoft.com/office/drawing/2016/5/10/chartex" xmlns:cx5="http://schemas.microsoft.com/office/drawing/2016/5/11/chartex" xmlns:cx6="http://schemas.microsoft.com/office/drawing/2016/5/12/chartex" xmlns:cx7="http://schemas.microsoft.com/office/drawing/2016/5/13/chartex" xmlns:cx8="http://schemas.microsoft.com/office/drawing/2016/5/14/chartex" xmlns:mc="http://schemas.openxmlformats.org/markup-compatibility/2006" xmlns:aink="http://schemas.microsoft.com/office/drawing/2016/ink" xmlns:am3d="http://schemas.microsoft.com/office/drawing/2017/model3d" xmlns:o="urn:schemas-microsoft-com:office:office" xmlns:r="http://schemas.openxmlformats.org/officeDocument/2006/relationships" xmlns:m="http://schemas.openxmlformats.org/officeDocument/2006/math" xmlns:v="urn:schemas-microsoft-com:vml" xmlns:wp14="http://schemas.microsoft.com/office/word/2010/wordprocessingDrawing" xmlns:wp="http://schemas.openxmlformats.org/drawingml/2006/wordprocessingDrawing" xmlns:w10="urn:schemas-microsoft-com:office:word" xmlns:w="http://schemas.openxmlformats.org/wordprocessingml/2006/main" xmlns:w14="http://schemas.microsoft.com/office/word/2010/wordml" xmlns:w15="http://schemas.microsoft.com/office/word/2012/wordml" xmlns:w16cex="http://schemas.microsoft.com/office/word/2018/wordml/cex" xmlns:w16cid="http://schemas.microsoft.com/office/word/2016/wordml/cid" xmlns:w16="http://schemas.microsoft.com/office/word/2018/wordml" xmlns:w16sdtdh="http://schemas.microsoft.com/office/word/2020/wordml/sdtdatahash" xmlns:w16se="http://schemas.microsoft.com/office/word/2015/wordml/symex" xmlns:wpg="http://schemas.microsoft.com/office/word/2010/wordprocessingGroup" xmlns:wpi="http://schemas.microsoft.com/office/word/2010/wordprocessingInk" xmlns:wne="http://schemas.microsoft.com/office/word/2006/wordml" xmlns:wps="http://schemas.microsoft.com/office/word/2010/wordprocessingShape" mc:Ignorable="w14 w15 w16se w16cid w16 w16cex w16sdtdh wp14">
+<w:numbering xmlns:wpc="http://schemas.microsoft.com/office/word/2010/wordprocessingCanvas" xmlns:cx="http://schemas.microsoft.com/office/drawing/2014/chartex" xmlns:cx1="http://schemas.microsoft.com/office/drawing/2015/9/8/chartex" xmlns:cx2="http://schemas.microsoft.com/office/drawing/2015/10/21/chartex" xmlns:cx3="http://schemas.microsoft.com/office/drawing/2016/5/9/chartex" xmlns:cx4="http://schemas.microsoft.com/office/drawing/2016/5/10/chartex" xmlns:cx5="http://schemas.microsoft.com/office/drawing/2016/5/11/chartex" xmlns:cx6="http://schemas.microsoft.com/office/drawing/2016/5/12/chartex" xmlns:cx7="http://schemas.microsoft.com/office/drawing/2016/5/13/chartex" xmlns:cx8="http://schemas.microsoft.com/office/drawing/2016/5/14/chartex" xmlns:mc="http://schemas.openxmlformats.org/markup-compatibility/2006" xmlns:aink="http://schemas.microsoft.com/office/drawing/2016/ink" xmlns:am3d="http://schemas.microsoft.com/office/drawing/2017/model3d" xmlns:o="urn:schemas-microsoft-com:office:office" xmlns:oel="http://schemas.microsoft.com/office/2019/extlst" xmlns:r="http://schemas.openxmlformats.org/officeDocument/2006/relationships" xmlns:m="http://schemas.openxmlformats.org/officeDocument/2006/math" xmlns:v="urn:schemas-microsoft-com:vml" xmlns:wp14="http://schemas.microsoft.com/office/word/2010/wordprocessingDrawing" xmlns:wp="http://schemas.openxmlformats.org/drawingml/2006/wordprocessingDrawing" xmlns:w10="urn:schemas-microsoft-com:office:word" xmlns:w="http://schemas.openxmlformats.org/wordprocessingml/2006/main" xmlns:w14="http://schemas.microsoft.com/office/word/2010/wordml" xmlns:w15="http://schemas.microsoft.com/office/word/2012/wordml" xmlns:w16cex="http://schemas.microsoft.com/office/word/2018/wordml/cex" xmlns:w16cid="http://schemas.microsoft.com/office/word/2016/wordml/cid" xmlns:w16="http://schemas.microsoft.com/office/word/2018/wordml" xmlns:w16sdtdh="http://schemas.microsoft.com/office/word/2020/wordml/sdtdatahash" xmlns:w16se="http://schemas.microsoft.com/office/word/2015/wordml/symex" xmlns:wpg="http://schemas.microsoft.com/office/word/2010/wordprocessingGroup" xmlns:wpi="http://schemas.microsoft.com/office/word/2010/wordprocessingInk" xmlns:wne="http://schemas.microsoft.com/office/word/2006/wordml" xmlns:wps="http://schemas.microsoft.com/office/word/2010/wordprocessingShape" mc:Ignorable="w14 w15 w16se w16cid w16 w16cex w16sdtdh wp14">
   <w:abstractNum w:abstractNumId="0" w15:restartNumberingAfterBreak="0">
     <w:nsid w:val="7B4D11D4"/>
     <w:multiLevelType w:val="hybridMultilevel"/>
@@ -6683,7 +7158,7 @@
       </w:pPr>
     </w:lvl>
   </w:abstractNum>
-  <w:num w:numId="1">
+  <w:num w:numId="1" w16cid:durableId="187526741">
     <w:abstractNumId w:val="0"/>
   </w:num>
 </w:numbering>
@@ -7087,6 +7562,7 @@
   <w:style w:type="paragraph" w:default="1" w:styleId="Normal">
     <w:name w:val="Normal"/>
     <w:qFormat/>
+    <w:rsid w:val="003A677B"/>
   </w:style>
   <w:style w:type="paragraph" w:styleId="Ttulo1">
     <w:name w:val="heading 1"/>

</xml_diff>